<commit_message>
Reajuste de sálario na PMO
</commit_message>
<xml_diff>
--- a/docs/Gerenciamento de Recursos Humanos/Gerenciamento de recursos PMO.docx
+++ b/docs/Gerenciamento de Recursos Humanos/Gerenciamento de recursos PMO.docx
@@ -84,7 +84,7 @@
                     <pic:cNvPicPr/>
                   </pic:nvPicPr>
                   <pic:blipFill>
-                    <a:blip r:embed="rId4">
+                    <a:blip r:embed="rId5">
                       <a:extLst>
                         <a:ext uri="{28A0092B-C50C-407E-A947-70E740481C1C}">
                           <a14:useLocalDpi xmlns:a14="http://schemas.microsoft.com/office/drawing/2010/main" val="0"/>
@@ -111,6 +111,530 @@
         </w:drawing>
       </w:r>
     </w:p>
+    <w:p>
+      <w:pPr>
+        <w:rPr>
+          <w:sz w:val="24"/>
+          <w:szCs w:val="24"/>
+        </w:rPr>
+      </w:pPr>
+      <w:r>
+        <w:rPr>
+          <w:sz w:val="24"/>
+          <w:szCs w:val="24"/>
+        </w:rPr>
+        <w:t>A seguir está a tabela com salário de cada cargo, calculado o valor mensal por horas trabalhadas de cada membro.</w:t>
+      </w:r>
+    </w:p>
+    <w:tbl>
+      <w:tblPr>
+        <w:tblStyle w:val="TabeladeGrade1Clara-nfase6"/>
+        <w:tblW w:w="0" w:type="auto"/>
+        <w:tblInd w:w="1474" w:type="dxa"/>
+        <w:tblLook w:val="04A0" w:firstRow="1" w:lastRow="0" w:firstColumn="1" w:lastColumn="0" w:noHBand="0" w:noVBand="1"/>
+      </w:tblPr>
+      <w:tblGrid>
+        <w:gridCol w:w="2123"/>
+        <w:gridCol w:w="2123"/>
+        <w:gridCol w:w="2124"/>
+      </w:tblGrid>
+      <w:tr>
+        <w:trPr>
+          <w:cnfStyle w:val="100000000000" w:firstRow="1" w:lastRow="0" w:firstColumn="0" w:lastColumn="0" w:oddVBand="0" w:evenVBand="0" w:oddHBand="0" w:evenHBand="0" w:firstRowFirstColumn="0" w:firstRowLastColumn="0" w:lastRowFirstColumn="0" w:lastRowLastColumn="0"/>
+        </w:trPr>
+        <w:tc>
+          <w:tcPr>
+            <w:cnfStyle w:val="001000000000" w:firstRow="0" w:lastRow="0" w:firstColumn="1" w:lastColumn="0" w:oddVBand="0" w:evenVBand="0" w:oddHBand="0" w:evenHBand="0" w:firstRowFirstColumn="0" w:firstRowLastColumn="0" w:lastRowFirstColumn="0" w:lastRowLastColumn="0"/>
+            <w:tcW w:w="2123" w:type="dxa"/>
+          </w:tcPr>
+          <w:p>
+            <w:pPr>
+              <w:jc w:val="center"/>
+              <w:rPr>
+                <w:sz w:val="24"/>
+                <w:szCs w:val="24"/>
+              </w:rPr>
+            </w:pPr>
+            <w:r>
+              <w:rPr>
+                <w:sz w:val="24"/>
+                <w:szCs w:val="24"/>
+              </w:rPr>
+              <w:t>DEPARTAMENTO</w:t>
+            </w:r>
+          </w:p>
+        </w:tc>
+        <w:tc>
+          <w:tcPr>
+            <w:tcW w:w="2123" w:type="dxa"/>
+          </w:tcPr>
+          <w:p>
+            <w:pPr>
+              <w:jc w:val="center"/>
+              <w:cnfStyle w:val="100000000000" w:firstRow="1" w:lastRow="0" w:firstColumn="0" w:lastColumn="0" w:oddVBand="0" w:evenVBand="0" w:oddHBand="0" w:evenHBand="0" w:firstRowFirstColumn="0" w:firstRowLastColumn="0" w:lastRowFirstColumn="0" w:lastRowLastColumn="0"/>
+              <w:rPr>
+                <w:sz w:val="24"/>
+                <w:szCs w:val="24"/>
+              </w:rPr>
+            </w:pPr>
+            <w:r>
+              <w:rPr>
+                <w:sz w:val="24"/>
+                <w:szCs w:val="24"/>
+              </w:rPr>
+              <w:t>CARGO</w:t>
+            </w:r>
+          </w:p>
+        </w:tc>
+        <w:tc>
+          <w:tcPr>
+            <w:tcW w:w="2124" w:type="dxa"/>
+          </w:tcPr>
+          <w:p>
+            <w:pPr>
+              <w:jc w:val="center"/>
+              <w:cnfStyle w:val="100000000000" w:firstRow="1" w:lastRow="0" w:firstColumn="0" w:lastColumn="0" w:oddVBand="0" w:evenVBand="0" w:oddHBand="0" w:evenHBand="0" w:firstRowFirstColumn="0" w:firstRowLastColumn="0" w:lastRowFirstColumn="0" w:lastRowLastColumn="0"/>
+              <w:rPr>
+                <w:sz w:val="24"/>
+                <w:szCs w:val="24"/>
+              </w:rPr>
+            </w:pPr>
+            <w:r>
+              <w:rPr>
+                <w:sz w:val="24"/>
+                <w:szCs w:val="24"/>
+              </w:rPr>
+              <w:t>SALÁRIO</w:t>
+            </w:r>
+          </w:p>
+        </w:tc>
+      </w:tr>
+      <w:tr>
+        <w:tc>
+          <w:tcPr>
+            <w:cnfStyle w:val="001000000000" w:firstRow="0" w:lastRow="0" w:firstColumn="1" w:lastColumn="0" w:oddVBand="0" w:evenVBand="0" w:oddHBand="0" w:evenHBand="0" w:firstRowFirstColumn="0" w:firstRowLastColumn="0" w:lastRowFirstColumn="0" w:lastRowLastColumn="0"/>
+            <w:tcW w:w="2123" w:type="dxa"/>
+          </w:tcPr>
+          <w:p>
+            <w:pPr>
+              <w:jc w:val="center"/>
+              <w:rPr>
+                <w:b w:val="0"/>
+                <w:bCs w:val="0"/>
+                <w:sz w:val="24"/>
+                <w:szCs w:val="24"/>
+              </w:rPr>
+            </w:pPr>
+            <w:r>
+              <w:rPr>
+                <w:b w:val="0"/>
+                <w:bCs w:val="0"/>
+                <w:sz w:val="24"/>
+                <w:szCs w:val="24"/>
+              </w:rPr>
+              <w:t>Ge</w:t>
+            </w:r>
+            <w:r>
+              <w:rPr>
+                <w:b w:val="0"/>
+                <w:bCs w:val="0"/>
+                <w:sz w:val="24"/>
+                <w:szCs w:val="24"/>
+              </w:rPr>
+              <w:t xml:space="preserve">rente do </w:t>
+            </w:r>
+            <w:r>
+              <w:rPr>
+                <w:b w:val="0"/>
+                <w:bCs w:val="0"/>
+                <w:sz w:val="24"/>
+                <w:szCs w:val="24"/>
+              </w:rPr>
+              <w:t xml:space="preserve">  Projeto</w:t>
+            </w:r>
+          </w:p>
+        </w:tc>
+        <w:tc>
+          <w:tcPr>
+            <w:tcW w:w="2123" w:type="dxa"/>
+          </w:tcPr>
+          <w:p>
+            <w:pPr>
+              <w:jc w:val="center"/>
+              <w:cnfStyle w:val="000000000000" w:firstRow="0" w:lastRow="0" w:firstColumn="0" w:lastColumn="0" w:oddVBand="0" w:evenVBand="0" w:oddHBand="0" w:evenHBand="0" w:firstRowFirstColumn="0" w:firstRowLastColumn="0" w:lastRowFirstColumn="0" w:lastRowLastColumn="0"/>
+              <w:rPr>
+                <w:sz w:val="24"/>
+                <w:szCs w:val="24"/>
+              </w:rPr>
+            </w:pPr>
+            <w:r>
+              <w:rPr>
+                <w:sz w:val="24"/>
+                <w:szCs w:val="24"/>
+              </w:rPr>
+              <w:t>Líder do Projeto</w:t>
+            </w:r>
+          </w:p>
+        </w:tc>
+        <w:tc>
+          <w:tcPr>
+            <w:tcW w:w="2124" w:type="dxa"/>
+          </w:tcPr>
+          <w:p>
+            <w:pPr>
+              <w:jc w:val="center"/>
+              <w:cnfStyle w:val="000000000000" w:firstRow="0" w:lastRow="0" w:firstColumn="0" w:lastColumn="0" w:oddVBand="0" w:evenVBand="0" w:oddHBand="0" w:evenHBand="0" w:firstRowFirstColumn="0" w:firstRowLastColumn="0" w:lastRowFirstColumn="0" w:lastRowLastColumn="0"/>
+              <w:rPr>
+                <w:sz w:val="24"/>
+                <w:szCs w:val="24"/>
+              </w:rPr>
+            </w:pPr>
+            <w:r>
+              <w:rPr>
+                <w:sz w:val="24"/>
+                <w:szCs w:val="24"/>
+              </w:rPr>
+              <w:t>R$ 5.000.00</w:t>
+            </w:r>
+          </w:p>
+        </w:tc>
+      </w:tr>
+      <w:tr>
+        <w:tc>
+          <w:tcPr>
+            <w:cnfStyle w:val="001000000000" w:firstRow="0" w:lastRow="0" w:firstColumn="1" w:lastColumn="0" w:oddVBand="0" w:evenVBand="0" w:oddHBand="0" w:evenHBand="0" w:firstRowFirstColumn="0" w:firstRowLastColumn="0" w:lastRowFirstColumn="0" w:lastRowLastColumn="0"/>
+            <w:tcW w:w="2123" w:type="dxa"/>
+          </w:tcPr>
+          <w:p>
+            <w:pPr>
+              <w:jc w:val="center"/>
+              <w:rPr>
+                <w:b w:val="0"/>
+                <w:bCs w:val="0"/>
+                <w:sz w:val="24"/>
+                <w:szCs w:val="24"/>
+              </w:rPr>
+            </w:pPr>
+            <w:r>
+              <w:rPr>
+                <w:b w:val="0"/>
+                <w:bCs w:val="0"/>
+                <w:sz w:val="24"/>
+                <w:szCs w:val="24"/>
+              </w:rPr>
+              <w:t>Área de Desenvolvimento</w:t>
+            </w:r>
+          </w:p>
+        </w:tc>
+        <w:tc>
+          <w:tcPr>
+            <w:tcW w:w="2123" w:type="dxa"/>
+          </w:tcPr>
+          <w:p>
+            <w:pPr>
+              <w:jc w:val="center"/>
+              <w:cnfStyle w:val="000000000000" w:firstRow="0" w:lastRow="0" w:firstColumn="0" w:lastColumn="0" w:oddVBand="0" w:evenVBand="0" w:oddHBand="0" w:evenHBand="0" w:firstRowFirstColumn="0" w:firstRowLastColumn="0" w:lastRowFirstColumn="0" w:lastRowLastColumn="0"/>
+              <w:rPr>
+                <w:sz w:val="24"/>
+                <w:szCs w:val="24"/>
+              </w:rPr>
+            </w:pPr>
+            <w:r>
+              <w:rPr>
+                <w:sz w:val="24"/>
+                <w:szCs w:val="24"/>
+              </w:rPr>
+              <w:t>Desenvolvedor</w:t>
+            </w:r>
+          </w:p>
+        </w:tc>
+        <w:tc>
+          <w:tcPr>
+            <w:tcW w:w="2124" w:type="dxa"/>
+          </w:tcPr>
+          <w:p>
+            <w:pPr>
+              <w:jc w:val="center"/>
+              <w:cnfStyle w:val="000000000000" w:firstRow="0" w:lastRow="0" w:firstColumn="0" w:lastColumn="0" w:oddVBand="0" w:evenVBand="0" w:oddHBand="0" w:evenHBand="0" w:firstRowFirstColumn="0" w:firstRowLastColumn="0" w:lastRowFirstColumn="0" w:lastRowLastColumn="0"/>
+              <w:rPr>
+                <w:sz w:val="24"/>
+                <w:szCs w:val="24"/>
+              </w:rPr>
+            </w:pPr>
+            <w:r>
+              <w:rPr>
+                <w:sz w:val="24"/>
+                <w:szCs w:val="24"/>
+              </w:rPr>
+              <w:t>R$ 4.000.00</w:t>
+            </w:r>
+          </w:p>
+        </w:tc>
+      </w:tr>
+      <w:tr>
+        <w:tc>
+          <w:tcPr>
+            <w:cnfStyle w:val="001000000000" w:firstRow="0" w:lastRow="0" w:firstColumn="1" w:lastColumn="0" w:oddVBand="0" w:evenVBand="0" w:oddHBand="0" w:evenHBand="0" w:firstRowFirstColumn="0" w:firstRowLastColumn="0" w:lastRowFirstColumn="0" w:lastRowLastColumn="0"/>
+            <w:tcW w:w="2123" w:type="dxa"/>
+          </w:tcPr>
+          <w:p>
+            <w:pPr>
+              <w:jc w:val="center"/>
+              <w:rPr>
+                <w:b w:val="0"/>
+                <w:bCs w:val="0"/>
+                <w:sz w:val="24"/>
+                <w:szCs w:val="24"/>
+              </w:rPr>
+            </w:pPr>
+            <w:r>
+              <w:rPr>
+                <w:b w:val="0"/>
+                <w:bCs w:val="0"/>
+                <w:sz w:val="24"/>
+                <w:szCs w:val="24"/>
+              </w:rPr>
+              <w:t>Área de Infraestrutura</w:t>
+            </w:r>
+          </w:p>
+        </w:tc>
+        <w:tc>
+          <w:tcPr>
+            <w:tcW w:w="2123" w:type="dxa"/>
+          </w:tcPr>
+          <w:p>
+            <w:pPr>
+              <w:jc w:val="center"/>
+              <w:cnfStyle w:val="000000000000" w:firstRow="0" w:lastRow="0" w:firstColumn="0" w:lastColumn="0" w:oddVBand="0" w:evenVBand="0" w:oddHBand="0" w:evenHBand="0" w:firstRowFirstColumn="0" w:firstRowLastColumn="0" w:lastRowFirstColumn="0" w:lastRowLastColumn="0"/>
+              <w:rPr>
+                <w:sz w:val="24"/>
+                <w:szCs w:val="24"/>
+              </w:rPr>
+            </w:pPr>
+            <w:r>
+              <w:rPr>
+                <w:sz w:val="24"/>
+                <w:szCs w:val="24"/>
+              </w:rPr>
+              <w:t>Devops</w:t>
+            </w:r>
+          </w:p>
+        </w:tc>
+        <w:tc>
+          <w:tcPr>
+            <w:tcW w:w="2124" w:type="dxa"/>
+          </w:tcPr>
+          <w:p>
+            <w:pPr>
+              <w:jc w:val="center"/>
+              <w:cnfStyle w:val="000000000000" w:firstRow="0" w:lastRow="0" w:firstColumn="0" w:lastColumn="0" w:oddVBand="0" w:evenVBand="0" w:oddHBand="0" w:evenHBand="0" w:firstRowFirstColumn="0" w:firstRowLastColumn="0" w:lastRowFirstColumn="0" w:lastRowLastColumn="0"/>
+              <w:rPr>
+                <w:sz w:val="24"/>
+                <w:szCs w:val="24"/>
+              </w:rPr>
+            </w:pPr>
+            <w:r>
+              <w:rPr>
+                <w:sz w:val="24"/>
+                <w:szCs w:val="24"/>
+              </w:rPr>
+              <w:t>R$ 3.500.00</w:t>
+            </w:r>
+          </w:p>
+        </w:tc>
+      </w:tr>
+      <w:tr>
+        <w:tc>
+          <w:tcPr>
+            <w:cnfStyle w:val="001000000000" w:firstRow="0" w:lastRow="0" w:firstColumn="1" w:lastColumn="0" w:oddVBand="0" w:evenVBand="0" w:oddHBand="0" w:evenHBand="0" w:firstRowFirstColumn="0" w:firstRowLastColumn="0" w:lastRowFirstColumn="0" w:lastRowLastColumn="0"/>
+            <w:tcW w:w="2123" w:type="dxa"/>
+          </w:tcPr>
+          <w:p>
+            <w:pPr>
+              <w:jc w:val="center"/>
+              <w:rPr>
+                <w:b w:val="0"/>
+                <w:bCs w:val="0"/>
+                <w:sz w:val="24"/>
+                <w:szCs w:val="24"/>
+              </w:rPr>
+            </w:pPr>
+            <w:r>
+              <w:rPr>
+                <w:b w:val="0"/>
+                <w:bCs w:val="0"/>
+                <w:sz w:val="24"/>
+                <w:szCs w:val="24"/>
+              </w:rPr>
+              <w:t>Área de Qualidade</w:t>
+            </w:r>
+          </w:p>
+        </w:tc>
+        <w:tc>
+          <w:tcPr>
+            <w:tcW w:w="2123" w:type="dxa"/>
+          </w:tcPr>
+          <w:p>
+            <w:pPr>
+              <w:jc w:val="center"/>
+              <w:cnfStyle w:val="000000000000" w:firstRow="0" w:lastRow="0" w:firstColumn="0" w:lastColumn="0" w:oddVBand="0" w:evenVBand="0" w:oddHBand="0" w:evenHBand="0" w:firstRowFirstColumn="0" w:firstRowLastColumn="0" w:lastRowFirstColumn="0" w:lastRowLastColumn="0"/>
+              <w:rPr>
+                <w:sz w:val="24"/>
+                <w:szCs w:val="24"/>
+              </w:rPr>
+            </w:pPr>
+            <w:r>
+              <w:rPr>
+                <w:sz w:val="24"/>
+                <w:szCs w:val="24"/>
+              </w:rPr>
+              <w:t>Analista de Qualidade</w:t>
+            </w:r>
+          </w:p>
+        </w:tc>
+        <w:tc>
+          <w:tcPr>
+            <w:tcW w:w="2124" w:type="dxa"/>
+          </w:tcPr>
+          <w:p>
+            <w:pPr>
+              <w:jc w:val="center"/>
+              <w:cnfStyle w:val="000000000000" w:firstRow="0" w:lastRow="0" w:firstColumn="0" w:lastColumn="0" w:oddVBand="0" w:evenVBand="0" w:oddHBand="0" w:evenHBand="0" w:firstRowFirstColumn="0" w:firstRowLastColumn="0" w:lastRowFirstColumn="0" w:lastRowLastColumn="0"/>
+              <w:rPr>
+                <w:sz w:val="24"/>
+                <w:szCs w:val="24"/>
+              </w:rPr>
+            </w:pPr>
+            <w:r>
+              <w:rPr>
+                <w:sz w:val="24"/>
+                <w:szCs w:val="24"/>
+              </w:rPr>
+              <w:t>R$ 2.500.00</w:t>
+            </w:r>
+          </w:p>
+        </w:tc>
+      </w:tr>
+      <w:tr>
+        <w:tc>
+          <w:tcPr>
+            <w:cnfStyle w:val="001000000000" w:firstRow="0" w:lastRow="0" w:firstColumn="1" w:lastColumn="0" w:oddVBand="0" w:evenVBand="0" w:oddHBand="0" w:evenHBand="0" w:firstRowFirstColumn="0" w:firstRowLastColumn="0" w:lastRowFirstColumn="0" w:lastRowLastColumn="0"/>
+            <w:tcW w:w="2123" w:type="dxa"/>
+          </w:tcPr>
+          <w:p>
+            <w:pPr>
+              <w:jc w:val="center"/>
+              <w:rPr>
+                <w:b w:val="0"/>
+                <w:bCs w:val="0"/>
+                <w:sz w:val="24"/>
+                <w:szCs w:val="24"/>
+              </w:rPr>
+            </w:pPr>
+            <w:r>
+              <w:rPr>
+                <w:b w:val="0"/>
+                <w:bCs w:val="0"/>
+                <w:sz w:val="24"/>
+                <w:szCs w:val="24"/>
+              </w:rPr>
+              <w:t>Área de Custo</w:t>
+            </w:r>
+          </w:p>
+        </w:tc>
+        <w:tc>
+          <w:tcPr>
+            <w:tcW w:w="2123" w:type="dxa"/>
+          </w:tcPr>
+          <w:p>
+            <w:pPr>
+              <w:jc w:val="center"/>
+              <w:cnfStyle w:val="000000000000" w:firstRow="0" w:lastRow="0" w:firstColumn="0" w:lastColumn="0" w:oddVBand="0" w:evenVBand="0" w:oddHBand="0" w:evenHBand="0" w:firstRowFirstColumn="0" w:firstRowLastColumn="0" w:lastRowFirstColumn="0" w:lastRowLastColumn="0"/>
+              <w:rPr>
+                <w:sz w:val="24"/>
+                <w:szCs w:val="24"/>
+              </w:rPr>
+            </w:pPr>
+            <w:r>
+              <w:rPr>
+                <w:sz w:val="24"/>
+                <w:szCs w:val="24"/>
+              </w:rPr>
+              <w:t>Analista Financeiro</w:t>
+            </w:r>
+          </w:p>
+        </w:tc>
+        <w:tc>
+          <w:tcPr>
+            <w:tcW w:w="2124" w:type="dxa"/>
+          </w:tcPr>
+          <w:p>
+            <w:pPr>
+              <w:jc w:val="center"/>
+              <w:cnfStyle w:val="000000000000" w:firstRow="0" w:lastRow="0" w:firstColumn="0" w:lastColumn="0" w:oddVBand="0" w:evenVBand="0" w:oddHBand="0" w:evenHBand="0" w:firstRowFirstColumn="0" w:firstRowLastColumn="0" w:lastRowFirstColumn="0" w:lastRowLastColumn="0"/>
+              <w:rPr>
+                <w:sz w:val="24"/>
+                <w:szCs w:val="24"/>
+              </w:rPr>
+            </w:pPr>
+            <w:r>
+              <w:rPr>
+                <w:sz w:val="24"/>
+                <w:szCs w:val="24"/>
+              </w:rPr>
+              <w:t>R$ 2.000.00</w:t>
+            </w:r>
+          </w:p>
+        </w:tc>
+      </w:tr>
+      <w:tr>
+        <w:tc>
+          <w:tcPr>
+            <w:cnfStyle w:val="001000000000" w:firstRow="0" w:lastRow="0" w:firstColumn="1" w:lastColumn="0" w:oddVBand="0" w:evenVBand="0" w:oddHBand="0" w:evenHBand="0" w:firstRowFirstColumn="0" w:firstRowLastColumn="0" w:lastRowFirstColumn="0" w:lastRowLastColumn="0"/>
+            <w:tcW w:w="2123" w:type="dxa"/>
+          </w:tcPr>
+          <w:p>
+            <w:pPr>
+              <w:jc w:val="center"/>
+              <w:rPr>
+                <w:sz w:val="24"/>
+                <w:szCs w:val="24"/>
+              </w:rPr>
+            </w:pPr>
+            <w:r>
+              <w:rPr>
+                <w:sz w:val="24"/>
+                <w:szCs w:val="24"/>
+              </w:rPr>
+              <w:t>Total Mensal</w:t>
+            </w:r>
+          </w:p>
+        </w:tc>
+        <w:tc>
+          <w:tcPr>
+            <w:tcW w:w="4247" w:type="dxa"/>
+            <w:gridSpan w:val="2"/>
+          </w:tcPr>
+          <w:p>
+            <w:pPr>
+              <w:jc w:val="center"/>
+              <w:cnfStyle w:val="000000000000" w:firstRow="0" w:lastRow="0" w:firstColumn="0" w:lastColumn="0" w:oddVBand="0" w:evenVBand="0" w:oddHBand="0" w:evenHBand="0" w:firstRowFirstColumn="0" w:firstRowLastColumn="0" w:lastRowFirstColumn="0" w:lastRowLastColumn="0"/>
+              <w:rPr>
+                <w:sz w:val="24"/>
+                <w:szCs w:val="24"/>
+              </w:rPr>
+            </w:pPr>
+            <w:r>
+              <w:rPr>
+                <w:sz w:val="24"/>
+                <w:szCs w:val="24"/>
+              </w:rPr>
+              <w:t>17.000.00</w:t>
+            </w:r>
+          </w:p>
+        </w:tc>
+      </w:tr>
+    </w:tbl>
     <w:p>
       <w:pPr>
         <w:rPr>
@@ -555,6 +1079,175 @@
     <w:semiHidden/>
     <w:unhideWhenUsed/>
   </w:style>
+  <w:style w:type="table" w:styleId="Tabelacomgrade">
+    <w:name w:val="Table Grid"/>
+    <w:basedOn w:val="Tabelanormal"/>
+    <w:uiPriority w:val="39"/>
+    <w:rsid w:val="00541612"/>
+    <w:pPr>
+      <w:spacing w:after="0" w:line="240" w:lineRule="auto"/>
+    </w:pPr>
+    <w:tblPr>
+      <w:tblBorders>
+        <w:top w:val="single" w:sz="4" w:space="0" w:color="auto"/>
+        <w:left w:val="single" w:sz="4" w:space="0" w:color="auto"/>
+        <w:bottom w:val="single" w:sz="4" w:space="0" w:color="auto"/>
+        <w:right w:val="single" w:sz="4" w:space="0" w:color="auto"/>
+        <w:insideH w:val="single" w:sz="4" w:space="0" w:color="auto"/>
+        <w:insideV w:val="single" w:sz="4" w:space="0" w:color="auto"/>
+      </w:tblBorders>
+    </w:tblPr>
+  </w:style>
+  <w:style w:type="table" w:styleId="TabelaSimples3">
+    <w:name w:val="Plain Table 3"/>
+    <w:basedOn w:val="Tabelanormal"/>
+    <w:uiPriority w:val="43"/>
+    <w:rsid w:val="00541612"/>
+    <w:pPr>
+      <w:spacing w:after="0" w:line="240" w:lineRule="auto"/>
+    </w:pPr>
+    <w:tblPr>
+      <w:tblStyleRowBandSize w:val="1"/>
+      <w:tblStyleColBandSize w:val="1"/>
+    </w:tblPr>
+    <w:tblStylePr w:type="firstRow">
+      <w:rPr>
+        <w:b/>
+        <w:bCs/>
+        <w:caps/>
+      </w:rPr>
+      <w:tblPr/>
+      <w:tcPr>
+        <w:tcBorders>
+          <w:bottom w:val="single" w:sz="4" w:space="0" w:color="7F7F7F" w:themeColor="text1" w:themeTint="80"/>
+        </w:tcBorders>
+      </w:tcPr>
+    </w:tblStylePr>
+    <w:tblStylePr w:type="lastRow">
+      <w:rPr>
+        <w:b/>
+        <w:bCs/>
+        <w:caps/>
+      </w:rPr>
+      <w:tblPr/>
+      <w:tcPr>
+        <w:tcBorders>
+          <w:top w:val="nil"/>
+        </w:tcBorders>
+      </w:tcPr>
+    </w:tblStylePr>
+    <w:tblStylePr w:type="firstCol">
+      <w:rPr>
+        <w:b/>
+        <w:bCs/>
+        <w:caps/>
+      </w:rPr>
+      <w:tblPr/>
+      <w:tcPr>
+        <w:tcBorders>
+          <w:right w:val="single" w:sz="4" w:space="0" w:color="7F7F7F" w:themeColor="text1" w:themeTint="80"/>
+        </w:tcBorders>
+      </w:tcPr>
+    </w:tblStylePr>
+    <w:tblStylePr w:type="lastCol">
+      <w:rPr>
+        <w:b/>
+        <w:bCs/>
+        <w:caps/>
+      </w:rPr>
+      <w:tblPr/>
+      <w:tcPr>
+        <w:tcBorders>
+          <w:left w:val="nil"/>
+        </w:tcBorders>
+      </w:tcPr>
+    </w:tblStylePr>
+    <w:tblStylePr w:type="band1Vert">
+      <w:tblPr/>
+      <w:tcPr>
+        <w:shd w:val="clear" w:color="auto" w:fill="F2F2F2" w:themeFill="background1" w:themeFillShade="F2"/>
+      </w:tcPr>
+    </w:tblStylePr>
+    <w:tblStylePr w:type="band1Horz">
+      <w:tblPr/>
+      <w:tcPr>
+        <w:shd w:val="clear" w:color="auto" w:fill="F2F2F2" w:themeFill="background1" w:themeFillShade="F2"/>
+      </w:tcPr>
+    </w:tblStylePr>
+    <w:tblStylePr w:type="neCell">
+      <w:tblPr/>
+      <w:tcPr>
+        <w:tcBorders>
+          <w:left w:val="nil"/>
+        </w:tcBorders>
+      </w:tcPr>
+    </w:tblStylePr>
+    <w:tblStylePr w:type="nwCell">
+      <w:tblPr/>
+      <w:tcPr>
+        <w:tcBorders>
+          <w:right w:val="nil"/>
+        </w:tcBorders>
+      </w:tcPr>
+    </w:tblStylePr>
+  </w:style>
+  <w:style w:type="table" w:styleId="TabeladeGrade1Clara-nfase6">
+    <w:name w:val="Grid Table 1 Light Accent 6"/>
+    <w:basedOn w:val="Tabelanormal"/>
+    <w:uiPriority w:val="46"/>
+    <w:rsid w:val="00541612"/>
+    <w:pPr>
+      <w:spacing w:after="0" w:line="240" w:lineRule="auto"/>
+    </w:pPr>
+    <w:tblPr>
+      <w:tblStyleRowBandSize w:val="1"/>
+      <w:tblStyleColBandSize w:val="1"/>
+      <w:tblBorders>
+        <w:top w:val="single" w:sz="4" w:space="0" w:color="C5E0B3" w:themeColor="accent6" w:themeTint="66"/>
+        <w:left w:val="single" w:sz="4" w:space="0" w:color="C5E0B3" w:themeColor="accent6" w:themeTint="66"/>
+        <w:bottom w:val="single" w:sz="4" w:space="0" w:color="C5E0B3" w:themeColor="accent6" w:themeTint="66"/>
+        <w:right w:val="single" w:sz="4" w:space="0" w:color="C5E0B3" w:themeColor="accent6" w:themeTint="66"/>
+        <w:insideH w:val="single" w:sz="4" w:space="0" w:color="C5E0B3" w:themeColor="accent6" w:themeTint="66"/>
+        <w:insideV w:val="single" w:sz="4" w:space="0" w:color="C5E0B3" w:themeColor="accent6" w:themeTint="66"/>
+      </w:tblBorders>
+    </w:tblPr>
+    <w:tblStylePr w:type="firstRow">
+      <w:rPr>
+        <w:b/>
+        <w:bCs/>
+      </w:rPr>
+      <w:tblPr/>
+      <w:tcPr>
+        <w:tcBorders>
+          <w:bottom w:val="single" w:sz="12" w:space="0" w:color="A8D08D" w:themeColor="accent6" w:themeTint="99"/>
+        </w:tcBorders>
+      </w:tcPr>
+    </w:tblStylePr>
+    <w:tblStylePr w:type="lastRow">
+      <w:rPr>
+        <w:b/>
+        <w:bCs/>
+      </w:rPr>
+      <w:tblPr/>
+      <w:tcPr>
+        <w:tcBorders>
+          <w:top w:val="double" w:sz="2" w:space="0" w:color="A8D08D" w:themeColor="accent6" w:themeTint="99"/>
+        </w:tcBorders>
+      </w:tcPr>
+    </w:tblStylePr>
+    <w:tblStylePr w:type="firstCol">
+      <w:rPr>
+        <w:b/>
+        <w:bCs/>
+      </w:rPr>
+    </w:tblStylePr>
+    <w:tblStylePr w:type="lastCol">
+      <w:rPr>
+        <w:b/>
+        <w:bCs/>
+      </w:rPr>
+    </w:tblStylePr>
+  </w:style>
 </w:styles>
 </file>
 
@@ -851,4 +1544,16 @@
     </a:ext>
   </a:extLst>
 </a:theme>
+</file>
+
+<file path=customXml/item1.xml><?xml version="1.0" encoding="utf-8"?>
+<b:Sources xmlns:b="http://schemas.openxmlformats.org/officeDocument/2006/bibliography" xmlns="http://schemas.openxmlformats.org/officeDocument/2006/bibliography" SelectedStyle="\APASixthEditionOfficeOnline.xsl" StyleName="APA" Version="6"/>
+</file>
+
+<file path=customXml/itemProps1.xml><?xml version="1.0" encoding="utf-8"?>
+<ds:datastoreItem xmlns:ds="http://schemas.openxmlformats.org/officeDocument/2006/customXml" ds:itemID="{8C0915D9-96C5-4F12-AA3A-ACB629343EA4}">
+  <ds:schemaRefs>
+    <ds:schemaRef ds:uri="http://schemas.openxmlformats.org/officeDocument/2006/bibliography"/>
+  </ds:schemaRefs>
+</ds:datastoreItem>
 </file>
</xml_diff>